<commit_message>
[ProjRech] Document de regroupement V1
</commit_message>
<xml_diff>
--- a/master2/docs/2019-06-03-gouteux-bilan-regroupement.docx
+++ b/master2/docs/2019-06-03-gouteux-bilan-regroupement.docx
@@ -1,6 +1,6 @@
 
 <file path=word/document.xml><?xml version="1.0" encoding="utf-8"?>
-<w:document xmlns:wpc="http://schemas.microsoft.com/office/word/2010/wordprocessingCanvas" xmlns:mo="http://schemas.microsoft.com/office/mac/office/2008/main" xmlns:mc="http://schemas.openxmlformats.org/markup-compatibility/2006" xmlns:mv="urn:schemas-microsoft-com:mac:vml" xmlns:o="urn:schemas-microsoft-com:office:office" xmlns:r="http://schemas.openxmlformats.org/officeDocument/2006/relationships" xmlns:m="http://schemas.openxmlformats.org/officeDocument/2006/math" xmlns:v="urn:schemas-microsoft-com:vml" xmlns:wp14="http://schemas.microsoft.com/office/word/2010/wordprocessingDrawing" xmlns:wp="http://schemas.openxmlformats.org/drawingml/2006/wordprocessingDrawing" xmlns:w10="urn:schemas-microsoft-com:office:word" xmlns:w="http://schemas.openxmlformats.org/wordprocessingml/2006/main" xmlns:w14="http://schemas.microsoft.com/office/word/2010/wordml" xmlns:wpg="http://schemas.microsoft.com/office/word/2010/wordprocessingGroup" xmlns:wpi="http://schemas.microsoft.com/office/word/2010/wordprocessingInk" xmlns:wne="http://schemas.microsoft.com/office/word/2006/wordml" xmlns:wps="http://schemas.microsoft.com/office/word/2010/wordprocessingShape" mc:Ignorable="w14 wp14">
+<w:document xmlns:wpc="http://schemas.microsoft.com/office/word/2010/wordprocessingCanvas" xmlns:mc="http://schemas.openxmlformats.org/markup-compatibility/2006" xmlns:o="urn:schemas-microsoft-com:office:office" xmlns:r="http://schemas.openxmlformats.org/officeDocument/2006/relationships" xmlns:m="http://schemas.openxmlformats.org/officeDocument/2006/math" xmlns:v="urn:schemas-microsoft-com:vml" xmlns:wp14="http://schemas.microsoft.com/office/word/2010/wordprocessingDrawing" xmlns:wp="http://schemas.openxmlformats.org/drawingml/2006/wordprocessingDrawing" xmlns:w10="urn:schemas-microsoft-com:office:word" xmlns:w="http://schemas.openxmlformats.org/wordprocessingml/2006/main" xmlns:w14="http://schemas.microsoft.com/office/word/2010/wordml" xmlns:wpg="http://schemas.microsoft.com/office/word/2010/wordprocessingGroup" xmlns:wpi="http://schemas.microsoft.com/office/word/2010/wordprocessingInk" xmlns:wne="http://schemas.microsoft.com/office/word/2006/wordml" xmlns:wps="http://schemas.microsoft.com/office/word/2010/wordprocessingShape" mc:Ignorable="w14 wp14">
   <w:body>
     <w:p>
       <w:pPr>
@@ -43,7 +43,7 @@
                     <pic:cNvPicPr/>
                   </pic:nvPicPr>
                   <pic:blipFill>
-                    <a:blip r:embed="rId8" cstate="print">
+                    <a:blip r:embed="rId9" cstate="print">
                       <a:extLst>
                         <a:ext uri="{28A0092B-C50C-407E-A947-70E740481C1C}">
                           <a14:useLocalDpi xmlns:a14="http://schemas.microsoft.com/office/drawing/2010/main" val="0"/>
@@ -97,15 +97,9 @@
     <w:p>
       <w:pPr>
         <w:pStyle w:val="Titre1"/>
-        <w:rPr>
-          <w:rFonts w:ascii="Cambria" w:hAnsi="Cambria"/>
-        </w:rPr>
-      </w:pPr>
-      <w:r>
-        <w:rPr>
-          <w:rFonts w:ascii="Cambria" w:hAnsi="Cambria"/>
-        </w:rPr>
-        <w:t>Introduction</w:t>
+      </w:pPr>
+      <w:r>
+        <w:t>I. Remarques sur notre travail et nouvelles pistes</w:t>
       </w:r>
     </w:p>
     <w:p>
@@ -123,41 +117,253 @@
         <w:t>trois</w:t>
       </w:r>
       <w:r>
-        <w:t xml:space="preserve"> projets de recherche effectués par les étudiants de deuxième année du Master LITL. Les stages permettent d’avoir un aperçu des problématiques industrielles et des possibilités d’applications des connaissances et techniques apprises en entreprise. Les projets de recherche permettent de s’intéresser à des problématiques scientifiques particulières du traitement automatique des langues. Nous avons bénéficié de notre côté des nombreuses remarques formulées par l’équipe pédagogique sur notre travail. Nous présentons dans la </w:t>
+        <w:t xml:space="preserve"> projets de recherche effectués par les étudiants de deuxième année du Master LITL. Les stages permettent d’avoir un aperçu des problématiques industrielles et des possibilités d’applications </w:t>
+      </w:r>
+      <w:r>
+        <w:t>en entreprise</w:t>
+      </w:r>
+      <w:r>
+        <w:t xml:space="preserve"> </w:t>
+      </w:r>
+      <w:r>
+        <w:t>des connaissances</w:t>
+      </w:r>
+      <w:r>
+        <w:t xml:space="preserve"> et techniques</w:t>
+      </w:r>
+      <w:r>
+        <w:t xml:space="preserve"> apprises. Les projets de recherche permettent de s’intéresser à des problématiques scientifiques particulières du traitement automatique des langues. Nous avons bénéficié de notre côté des nombreuses remarques formulées par l’équipe pédagogique sur notre travail</w:t>
+      </w:r>
+      <w:r>
+        <w:t xml:space="preserve"> que nous </w:t>
+      </w:r>
+      <w:r>
+        <w:t>prése</w:t>
+      </w:r>
+      <w:r>
+        <w:t xml:space="preserve">ntons dans cette </w:t>
       </w:r>
       <w:r>
         <w:t>première</w:t>
       </w:r>
       <w:r>
-        <w:t xml:space="preserve"> partie de ce document ces enseignements avant de présenter dans la </w:t>
+        <w:t xml:space="preserve"> partie</w:t>
+      </w:r>
+      <w:r>
+        <w:t xml:space="preserve"> avec nos pistes de réflexions. Nous présentons ensuite</w:t>
+      </w:r>
+      <w:r>
+        <w:t xml:space="preserve"> dans la </w:t>
       </w:r>
       <w:r>
         <w:t>deuxième</w:t>
       </w:r>
       <w:r>
-        <w:t xml:space="preserve"> partie les perspectives de développement de notre </w:t>
-      </w:r>
-    </w:p>
-    <w:p>
-      <w:pPr>
-        <w:pStyle w:val="Titre1"/>
-      </w:pPr>
-      <w:r>
-        <w:t>I. Remarques sur notre travail</w:t>
-      </w:r>
-      <w:r>
-        <w:t xml:space="preserve"> et nouvelles pistes</w:t>
-      </w:r>
-    </w:p>
-    <w:p>
-      <w:pPr>
-        <w:pStyle w:val="Titre1"/>
-      </w:pPr>
-      <w:r>
-        <w:br w:type="page"/>
+        <w:t xml:space="preserve"> partie </w:t>
+      </w:r>
+      <w:r>
+        <w:t>notre nouvel échéancier.</w:t>
+      </w:r>
+    </w:p>
+    <w:p>
+      <w:pPr>
+        <w:ind w:firstLine="708"/>
+        <w:jc w:val="both"/>
+      </w:pPr>
+      <w:r>
+        <w:t xml:space="preserve">Le premier retour porte sur notre méthode globale de travail. Il a été pointé que nous nous attardions sur une question complexe, la nature sous-spécifiée de l’emploi des noms les plus fréquents et en position de racine dans les titres, au détriment d’étapes préliminaires plus simples : recensement de ces noms, étude des constructions les incluant et de la transdisciplinarité des noms et des constructions. Ces étapes, nous les avons prévues, mais il est vrai que </w:t>
+      </w:r>
+      <w:r>
+        <w:t xml:space="preserve">nous les avons en partie sautées et que </w:t>
+      </w:r>
+      <w:r>
+        <w:t>la question de la nature de leur emploi nous a beaucoup mobilisé car no</w:t>
+      </w:r>
+      <w:r>
+        <w:t>us voulions déterminer à quel phénomène nous avions affaire. Nous avons décidé de revenir à une approche plus lexicale</w:t>
+      </w:r>
+      <w:r>
+        <w:t xml:space="preserve"> </w:t>
+      </w:r>
+      <w:r>
+        <w:t>(</w:t>
+      </w:r>
+      <w:proofErr w:type="spellStart"/>
+      <w:r>
+        <w:t>Riegel</w:t>
+      </w:r>
+      <w:proofErr w:type="spellEnd"/>
+      <w:r>
+        <w:t xml:space="preserve">, 1996, 2005 ; Legallois, 2008 ; </w:t>
+      </w:r>
+      <w:proofErr w:type="spellStart"/>
+      <w:r>
+        <w:t>Nakamura</w:t>
+      </w:r>
+      <w:proofErr w:type="spellEnd"/>
+      <w:r>
+        <w:t>, 2017)</w:t>
+      </w:r>
+      <w:r>
+        <w:t>, en complétant ce travail d’identification et d’étude de la répartition entre les différentes disciplines scientifiques. Puis nous ferons de même d’un point de vue lexico-syntaxique avec les constructions</w:t>
+      </w:r>
+      <w:r>
+        <w:t xml:space="preserve">, </w:t>
+      </w:r>
+      <w:r>
+        <w:t xml:space="preserve">avant de statuer </w:t>
+      </w:r>
+      <w:r>
+        <w:t>de façon nuancée</w:t>
+      </w:r>
+      <w:r>
+        <w:t xml:space="preserve"> sur la nature de l’emploi dans une partie plus avancée de notre travail</w:t>
+      </w:r>
+      <w:r>
+        <w:t>.</w:t>
+      </w:r>
+    </w:p>
+    <w:p>
+      <w:pPr>
+        <w:ind w:firstLine="708"/>
+        <w:jc w:val="both"/>
+      </w:pPr>
+      <w:r>
+        <w:t>En faisant cela, nous nous nous éloignons du point de vue orienté sémantique discursive</w:t>
+      </w:r>
+      <w:r>
+        <w:t xml:space="preserve"> </w:t>
+      </w:r>
+      <w:r>
+        <w:t>(</w:t>
+      </w:r>
+      <w:proofErr w:type="spellStart"/>
+      <w:r>
+        <w:t>Flowerdew</w:t>
+      </w:r>
+      <w:proofErr w:type="spellEnd"/>
+      <w:r>
+        <w:t> et Forest, 2015)</w:t>
+      </w:r>
+      <w:r>
+        <w:t xml:space="preserve"> qui peut poser problème : les titres pris isolément, nous avons affaire à des </w:t>
+      </w:r>
+      <w:proofErr w:type="spellStart"/>
+      <w:r>
+        <w:t>microdiscours</w:t>
+      </w:r>
+      <w:proofErr w:type="spellEnd"/>
+      <w:r>
+        <w:t xml:space="preserve"> où la capacité de référence quasi-pronominale de l’emploi sous-spécifié n’est pas visible, l’espace étant trop court pour une reprise en anaphore ou </w:t>
+      </w:r>
+      <w:proofErr w:type="spellStart"/>
+      <w:r>
+        <w:t>cataphore</w:t>
+      </w:r>
+      <w:proofErr w:type="spellEnd"/>
+      <w:r>
+        <w:t xml:space="preserve"> (Le problème des échanges commerciaux Chine-États-Unis. Un problème… ).</w:t>
+      </w:r>
+      <w:r>
+        <w:t xml:space="preserve"> Or, cette capacité de référence est une des trois fonctions clés </w:t>
+      </w:r>
+      <w:r>
+        <w:t>de l’emploi en nom sous-spécifié selon Schmid (2000)</w:t>
+      </w:r>
+      <w:r>
+        <w:t>, avec la création de concepts temporaires et la catégorisation de ces concepts.</w:t>
+      </w:r>
+    </w:p>
+    <w:p>
+      <w:pPr>
+        <w:ind w:firstLine="708"/>
+        <w:jc w:val="both"/>
+      </w:pPr>
+      <w:r>
+        <w:t xml:space="preserve">Un autre point qui a été formulé est que nous nous sommes trop inféodés à l’outil, en l’occurrence l’analyse en dépendances syntaxiques de </w:t>
+      </w:r>
+      <w:proofErr w:type="spellStart"/>
+      <w:r>
+        <w:t>Talismane</w:t>
+      </w:r>
+      <w:proofErr w:type="spellEnd"/>
+      <w:r>
+        <w:t>, ou lieu de mettre l’outil à notre service. A cela, nous répondons que les possibilités de l’outil</w:t>
+      </w:r>
+      <w:r>
+        <w:t xml:space="preserve"> </w:t>
+      </w:r>
+      <w:r>
+        <w:t>à la manière d’une lunette astronomique</w:t>
+      </w:r>
+      <w:r>
+        <w:t>,</w:t>
+      </w:r>
+      <w:r>
+        <w:t xml:space="preserve"> ont rendu possible la perception de phénomènes </w:t>
+      </w:r>
+      <w:r>
+        <w:t>dans notre corpus qui en retour ont provoqué la naissance d’une nécessité d’</w:t>
+      </w:r>
+      <w:r>
+        <w:t>hypothèses</w:t>
+      </w:r>
+      <w:r>
+        <w:t xml:space="preserve"> explicatives</w:t>
+      </w:r>
+      <w:r>
+        <w:t>. Néanmoins nous admettons qu’</w:t>
+      </w:r>
+      <w:r>
+        <w:t xml:space="preserve">il est urgent de faire un pas de côté par rapport à l’outil </w:t>
+      </w:r>
+      <w:r>
+        <w:t>pour deux raisons. La première est qu’il est potentiellement faillible, comme dans l’exemple que nous avons montré lors de la séance</w:t>
+      </w:r>
+      <w:r>
+        <w:t xml:space="preserve"> de regroupement</w:t>
+      </w:r>
+      <w:r>
+        <w:t xml:space="preserve">. La seconde est que s’il permet de percevoir de nouveaux phénomènes, l’élaboration d’une hypothèse expliquant ces phénomènes doit venir d’une réflexion nourrie aux travaux antérieurs, et non </w:t>
+      </w:r>
+      <w:r>
+        <w:t xml:space="preserve">seulement </w:t>
+      </w:r>
+      <w:r>
+        <w:t>de résultats techniques.</w:t>
+      </w:r>
+    </w:p>
+    <w:p>
+      <w:pPr>
+        <w:ind w:firstLine="708"/>
+        <w:jc w:val="both"/>
+      </w:pPr>
+      <w:r>
+        <w:t xml:space="preserve">Une dernière piste est de chercher les constructions spécificationnelles, celles qui établissent un lien entre le nom sous-spécifié et le contexte spécifiant, suivant le patron </w:t>
+      </w:r>
+      <w:r>
+        <w:rPr>
+          <w:i/>
+        </w:rPr>
+        <w:t>Nom [être] + de + infinitif</w:t>
+      </w:r>
+      <w:r>
+        <w:t xml:space="preserve"> (Schmid, 2000 ; Legallois, 2008). La recherche de l’autre construction spécificationnelle la plus utilisée,</w:t>
+      </w:r>
+      <w:r>
+        <w:rPr>
+          <w:i/>
+        </w:rPr>
+        <w:t xml:space="preserve"> Nom [être] + que + proposition</w:t>
+      </w:r>
+      <w:r>
+        <w:t>, n’ayant pas donné de résultats dans notre corpus, no</w:t>
       </w:r>
       <w:bookmarkStart w:id="0" w:name="_GoBack"/>
       <w:bookmarkEnd w:id="0"/>
+      <w:r>
+        <w:t>us avions écarté cette seconde, à tort. Cela rejoint l’effort d’identification et des structures déjà cité.</w:t>
+      </w:r>
     </w:p>
     <w:p>
       <w:pPr>
@@ -180,80 +386,72 @@
       <w:r>
         <w:t>de juin à septembre</w:t>
       </w:r>
-    </w:p>
-    <w:p>
-      <w:r>
-        <w:rPr>
-          <w:b/>
-        </w:rPr>
-        <w:t>Lectures complémentaires</w:t>
+      <w:r>
+        <w:t xml:space="preserve"> 2019</w:t>
+      </w:r>
+    </w:p>
+    <w:p>
+      <w:r>
+        <w:rPr>
+          <w:b/>
+        </w:rPr>
+        <w:t xml:space="preserve">Jusqu’au 12 juin : </w:t>
+      </w:r>
+      <w:r>
+        <w:rPr>
+          <w:b/>
+        </w:rPr>
+        <w:t>cycles de recherche itératif</w:t>
+      </w:r>
+    </w:p>
+    <w:p>
+      <w:r>
+        <w:t xml:space="preserve">    - L</w:t>
+      </w:r>
+      <w:r>
+        <w:t>e</w:t>
+      </w:r>
+      <w:r>
+        <w:t xml:space="preserve">ctures </w:t>
+      </w:r>
+      <w:r>
+        <w:t xml:space="preserve">complémentaires </w:t>
       </w:r>
       <w:r>
         <w:tab/>
       </w:r>
       <w:r>
         <w:tab/>
-        <w:t>En ce moment</w:t>
-      </w:r>
-    </w:p>
-    <w:p>
-      <w:r>
-        <w:rPr>
-          <w:b/>
-        </w:rPr>
-        <w:t>Développement des outils</w:t>
       </w:r>
       <w:r>
         <w:tab/>
+        <w:t>- D</w:t>
+      </w:r>
+      <w:r>
+        <w:t>éveloppement des outils</w:t>
+      </w:r>
+      <w:r>
+        <w:t xml:space="preserve"> complémentaires</w:t>
+      </w:r>
+      <w:r>
+        <w:br/>
+        <w:t xml:space="preserve">    - R</w:t>
+      </w:r>
+      <w:r>
+        <w:t>equêtes sur corpus</w:t>
       </w:r>
       <w:r>
         <w:tab/>
-        <w:t>En ce moment</w:t>
-      </w:r>
-      <w:r>
-        <w:t xml:space="preserve"> (bien que l’essentiel ait déjà été développé)</w:t>
-      </w:r>
-    </w:p>
-    <w:p>
-      <w:r>
-        <w:rPr>
-          <w:b/>
-        </w:rPr>
-        <w:t>Requêtes sur corpus</w:t>
-      </w:r>
-      <w:r>
-        <w:rPr>
-          <w:b/>
-        </w:rPr>
+      </w:r>
+      <w:r>
         <w:tab/>
       </w:r>
       <w:r>
         <w:tab/>
-      </w:r>
-      <w:r>
-        <w:tab/>
-        <w:t>En ce moment</w:t>
-      </w:r>
-    </w:p>
-    <w:p>
-      <w:r>
-        <w:rPr>
-          <w:b/>
-        </w:rPr>
-        <w:t>Emission d’hypothèses</w:t>
-      </w:r>
-      <w:r>
-        <w:rPr>
-          <w:b/>
-        </w:rPr>
-        <w:tab/>
-      </w:r>
-      <w:r>
-        <w:tab/>
-      </w:r>
-      <w:r>
-        <w:tab/>
-        <w:t>En ce moment</w:t>
+        <w:t>- É</w:t>
+      </w:r>
+      <w:r>
+        <w:t>mission d’hypothèses</w:t>
       </w:r>
     </w:p>
     <w:p>
@@ -261,19 +459,19 @@
         <w:jc w:val="both"/>
       </w:pPr>
       <w:r>
-        <w:t>Ces quatre premières actions doivent être pensé</w:t>
-      </w:r>
-      <w:r>
-        <w:t>es</w:t>
-      </w:r>
-      <w:r>
-        <w:t xml:space="preserve"> comme étant les </w:t>
-      </w:r>
-      <w:r>
-        <w:t>étapes</w:t>
-      </w:r>
-      <w:r>
-        <w:t xml:space="preserve"> possibles d’une itération du processus de recherche. Chacune d’entre elles peut être le déclencheur d’une itération. Par exemple, en observant notre corpus via des requêtes, on </w:t>
+        <w:t xml:space="preserve">Ces quatre premières actions </w:t>
+      </w:r>
+      <w:r>
+        <w:t xml:space="preserve">sont les étapes </w:t>
+      </w:r>
+      <w:r>
+        <w:t>possibles d’une itération du processus de recherche. Chacune d’entre elle</w:t>
+      </w:r>
+      <w:r>
+        <w:t>s peut être le déclencheur d’un nouveau cycle</w:t>
+      </w:r>
+      <w:r>
+        <w:t xml:space="preserve">. Par exemple, en observant notre corpus via des requêtes, on </w:t>
       </w:r>
       <w:r>
         <w:t>émet</w:t>
@@ -331,7 +529,13 @@
         <w:t>’on part d’</w:t>
       </w:r>
       <w:r>
-        <w:t xml:space="preserve">hypothèses </w:t>
+        <w:t>hypothèses</w:t>
+      </w:r>
+      <w:r>
+        <w:t>, fondées sur des lectures,</w:t>
+      </w:r>
+      <w:r>
+        <w:t xml:space="preserve"> </w:t>
       </w:r>
       <w:r>
         <w:t xml:space="preserve">qui </w:t>
@@ -357,37 +561,113 @@
         <w:jc w:val="both"/>
       </w:pPr>
       <w:r>
-        <w:t xml:space="preserve">Comme </w:t>
-      </w:r>
-      <w:r>
-        <w:t xml:space="preserve">nous l’avons </w:t>
-      </w:r>
-      <w:r>
-        <w:t xml:space="preserve">vu dans la </w:t>
-      </w:r>
-      <w:r>
-        <w:t xml:space="preserve">première </w:t>
-      </w:r>
-      <w:r>
-        <w:t xml:space="preserve">partie, une nouvelle direction doit être explorée : les travaux adoptant un point de vue essentiellement lexical, plutôt que se rapportant à la sémantique discursive, sur les noms </w:t>
+        <w:t xml:space="preserve">Jusqu’au 12 juin, une </w:t>
+      </w:r>
+      <w:r>
+        <w:t>direction doit être explorée</w:t>
+      </w:r>
+      <w:r>
+        <w:t xml:space="preserve"> plus en profondeur</w:t>
+      </w:r>
+      <w:r>
+        <w:t> : les travaux adoptant un point de vue lexical</w:t>
+      </w:r>
+      <w:r>
+        <w:t xml:space="preserve"> sur </w:t>
+      </w:r>
+      <w:r>
+        <w:t xml:space="preserve">les noms </w:t>
       </w:r>
       <w:r>
         <w:t xml:space="preserve">généraux </w:t>
       </w:r>
       <w:r>
-        <w:t>sous-spécifiés.</w:t>
-      </w:r>
-    </w:p>
-    <w:p>
-      <w:r>
-        <w:rPr>
-          <w:b/>
-        </w:rPr>
-        <w:t>Validation du plan du document final</w:t>
-      </w:r>
-      <w:r>
-        <w:tab/>
-        <w:t>14 juin</w:t>
+        <w:t>sous-spécifiés</w:t>
+      </w:r>
+      <w:r>
+        <w:t xml:space="preserve"> (</w:t>
+      </w:r>
+      <w:proofErr w:type="spellStart"/>
+      <w:r>
+        <w:t>Riegel</w:t>
+      </w:r>
+      <w:proofErr w:type="spellEnd"/>
+      <w:r>
+        <w:t xml:space="preserve">, 1996, 2005 ; Legallois, 2008 ; </w:t>
+      </w:r>
+      <w:proofErr w:type="spellStart"/>
+      <w:r>
+        <w:t>Nakamura</w:t>
+      </w:r>
+      <w:proofErr w:type="spellEnd"/>
+      <w:r>
+        <w:t>, 2017) et non celui de la sémantique discursive (</w:t>
+      </w:r>
+      <w:proofErr w:type="spellStart"/>
+      <w:r>
+        <w:t>Flowerdew</w:t>
+      </w:r>
+      <w:proofErr w:type="spellEnd"/>
+      <w:r>
+        <w:t> et Forest, 2015)</w:t>
+      </w:r>
+      <w:r>
+        <w:t>.</w:t>
+      </w:r>
+    </w:p>
+    <w:p>
+      <w:pPr>
+        <w:rPr>
+          <w:b/>
+        </w:rPr>
+      </w:pPr>
+      <w:r>
+        <w:rPr>
+          <w:b/>
+        </w:rPr>
+        <w:t>12 juin </w:t>
+      </w:r>
+      <w:r>
+        <w:rPr>
+          <w:b/>
+        </w:rPr>
+        <w:t xml:space="preserve">: </w:t>
+      </w:r>
+      <w:r>
+        <w:rPr>
+          <w:b/>
+        </w:rPr>
+        <w:t>r</w:t>
+      </w:r>
+      <w:r>
+        <w:rPr>
+          <w:b/>
+        </w:rPr>
+        <w:t>éunion avec les directeurs</w:t>
+      </w:r>
+      <w:r>
+        <w:rPr>
+          <w:b/>
+        </w:rPr>
+        <w:t xml:space="preserve"> pour la</w:t>
+      </w:r>
+      <w:r>
+        <w:rPr>
+          <w:b/>
+        </w:rPr>
+        <w:t xml:space="preserve"> </w:t>
+      </w:r>
+      <w:r>
+        <w:rPr>
+          <w:b/>
+        </w:rPr>
+        <w:t>v</w:t>
+      </w:r>
+      <w:r>
+        <w:rPr>
+          <w:b/>
+        </w:rPr>
+        <w:t>alidation du plan du document final</w:t>
       </w:r>
     </w:p>
     <w:p>
@@ -398,72 +678,161 @@
         <w:t>La validation entérine également la délimitation de notre problématique et des réponses apportées.</w:t>
       </w:r>
       <w:r>
-        <w:t xml:space="preserve"> A partir de cette date, les quatre actions précédentes sont reléguées en l’arrière-plan : c’est la rédaction qui prime. Celle-ci nécessitera parfois une nouvelle hypothèse, une nouvelle requête, une nouvelle lecture ou un nouveau développement, mais c’est la rédaction et le suivi du plan qui priment, orientent et cadrent dorénavant le processus de recherche. Cette date marque donc la bascule entre </w:t>
+        <w:t xml:space="preserve"> À</w:t>
+      </w:r>
+      <w:r>
+        <w:t xml:space="preserve"> partir de cette date, les quatre actions précédentes sont reléguées en arrière-</w:t>
+      </w:r>
+      <w:r>
+        <w:t xml:space="preserve">plan. </w:t>
+      </w:r>
+      <w:r>
+        <w:t xml:space="preserve">Cette date marque la bascule entre </w:t>
       </w:r>
       <w:r>
         <w:t xml:space="preserve"> </w:t>
       </w:r>
       <w:r>
-        <w:t>primauté de la recherche, l’exploration d’une problématique et de ses réponses ainsi que des travaux liés, et primauté de la rédaction, la constitution d’un document présentant notre problématique et nos réponses en vue d’une évaluation</w:t>
-      </w:r>
-      <w:r>
-        <w:t xml:space="preserve"> et de les transmettre</w:t>
-      </w:r>
-      <w:r>
-        <w:t>.</w:t>
-      </w:r>
-    </w:p>
-    <w:p>
-      <w:r>
-        <w:rPr>
-          <w:b/>
-        </w:rPr>
-        <w:t>Rédaction du mémoire</w:t>
-      </w:r>
-      <w:r>
-        <w:tab/>
-      </w:r>
-      <w:r>
-        <w:tab/>
-      </w:r>
-      <w:r>
-        <w:tab/>
+        <w:t xml:space="preserve">primauté de la recherche, l’exploration d’une problématique et de ses réponses ainsi que des travaux liés, et primauté de la rédaction, la constitution d’un document présentant notre problématique et nos réponses </w:t>
+      </w:r>
+      <w:r>
+        <w:t>d’être évaluer et de les transmettre.</w:t>
+      </w:r>
+    </w:p>
+    <w:p>
+      <w:pPr>
+        <w:jc w:val="both"/>
+      </w:pPr>
+      <w:r>
+        <w:t xml:space="preserve">La rédaction </w:t>
+      </w:r>
+      <w:r>
+        <w:t xml:space="preserve">nécessitera </w:t>
+      </w:r>
+      <w:r>
+        <w:t>parfois de vérifier un détail d’une hypothèse</w:t>
+      </w:r>
+      <w:r>
+        <w:t xml:space="preserve">, une nouvelle requête, une nouvelle lecture ou un nouveau développement, mais </w:t>
+      </w:r>
+      <w:r>
+        <w:t>on veillera à rester dans le cadre arr</w:t>
+      </w:r>
+      <w:r>
+        <w:t>êté qui nous guidera.</w:t>
+      </w:r>
+    </w:p>
+    <w:p>
+      <w:pPr>
+        <w:rPr>
+          <w:b/>
+        </w:rPr>
+      </w:pPr>
+      <w:r>
+        <w:rPr>
+          <w:b/>
+        </w:rPr>
         <w:t>Du 1</w:t>
       </w:r>
       <w:r>
         <w:rPr>
+          <w:b/>
           <w:vertAlign w:val="superscript"/>
         </w:rPr>
         <w:t>er</w:t>
       </w:r>
       <w:r>
+        <w:rPr>
+          <w:b/>
+        </w:rPr>
         <w:t xml:space="preserve"> juin au 15 juillet</w:t>
       </w:r>
+      <w:r>
+        <w:rPr>
+          <w:b/>
+        </w:rPr>
+        <w:t xml:space="preserve"> (7 weekends)</w:t>
+      </w:r>
+      <w:r>
+        <w:rPr>
+          <w:b/>
+        </w:rPr>
+        <w:t> : r</w:t>
+      </w:r>
+      <w:r>
+        <w:rPr>
+          <w:b/>
+        </w:rPr>
+        <w:t>édaction du mémoire</w:t>
+      </w:r>
     </w:p>
     <w:p>
       <w:pPr>
         <w:jc w:val="both"/>
       </w:pPr>
       <w:r>
-        <w:t>La rédaction commence avant la validation du plan, notamment par l’état de l’art que nous avons commencé bien en amont, au fil de nos lectures. En plus du plan, certaines parties centrales ont déjà été rédigées pour  expliciter notre problématique, notre démarche et dresser une liste d’hypothèses. Néanmoins, tout ce qui a été rédigé avant le 14 est susceptible de devoir être repris en profondeur.</w:t>
-      </w:r>
-    </w:p>
-    <w:p>
-      <w:r>
-        <w:rPr>
-          <w:b/>
-        </w:rPr>
-        <w:t>Rendu version initiale</w:t>
-      </w:r>
-      <w:r>
-        <w:tab/>
-      </w:r>
-      <w:r>
-        <w:tab/>
-      </w:r>
-      <w:r>
-        <w:tab/>
+        <w:t>La rédaction commence avant la validation du plan, notamment par l’état de l’a</w:t>
+      </w:r>
+      <w:r>
+        <w:t xml:space="preserve">rt que nous avons commencé </w:t>
+      </w:r>
+      <w:r>
+        <w:t>en amont, au fil de nos lectures. En plus du plan, certaines parties centrales ont déjà été rédigées pour  expliciter notre problématique, notre démarche et dresser une liste d’hypothèses. Néanmoins, tout</w:t>
+      </w:r>
+      <w:r>
+        <w:t xml:space="preserve"> ce qui a été rédigé avant le 12</w:t>
+      </w:r>
+      <w:r>
+        <w:t xml:space="preserve"> est susceptible de devoir être repris en profondeur.</w:t>
+      </w:r>
+    </w:p>
+    <w:p>
+      <w:pPr>
+        <w:rPr>
+          <w:b/>
+        </w:rPr>
+      </w:pPr>
+      <w:r>
+        <w:rPr>
+          <w:b/>
+        </w:rPr>
         <w:t>15 juillet</w:t>
+      </w:r>
+      <w:r>
+        <w:rPr>
+          <w:b/>
+        </w:rPr>
+        <w:t xml:space="preserve"> : </w:t>
+      </w:r>
+      <w:r>
+        <w:rPr>
+          <w:b/>
+        </w:rPr>
+        <w:t>r</w:t>
+      </w:r>
+      <w:r>
+        <w:rPr>
+          <w:b/>
+        </w:rPr>
+        <w:t xml:space="preserve">endu </w:t>
+      </w:r>
+      <w:r>
+        <w:rPr>
+          <w:b/>
+        </w:rPr>
+        <w:t xml:space="preserve">de la </w:t>
+      </w:r>
+      <w:r>
+        <w:rPr>
+          <w:b/>
+        </w:rPr>
+        <w:t>version initiale</w:t>
+      </w:r>
+      <w:r>
+        <w:rPr>
+          <w:b/>
+        </w:rPr>
+        <w:t xml:space="preserve"> du document final</w:t>
       </w:r>
     </w:p>
     <w:p>
@@ -503,7 +872,50 @@
         <w:rPr>
           <w:b/>
         </w:rPr>
-        <w:t>Corrections</w:t>
+        <w:t>Du 1</w:t>
+      </w:r>
+      <w:r>
+        <w:rPr>
+          <w:b/>
+          <w:vertAlign w:val="superscript"/>
+        </w:rPr>
+        <w:t>er</w:t>
+      </w:r>
+      <w:r>
+        <w:rPr>
+          <w:b/>
+        </w:rPr>
+        <w:t xml:space="preserve"> au 15 septembre (3 </w:t>
+      </w:r>
+      <w:r>
+        <w:rPr>
+          <w:b/>
+        </w:rPr>
+        <w:t>weekends</w:t>
+      </w:r>
+      <w:r>
+        <w:rPr>
+          <w:b/>
+        </w:rPr>
+        <w:t>)</w:t>
+      </w:r>
+      <w:r>
+        <w:rPr>
+          <w:b/>
+        </w:rPr>
+        <w:t xml:space="preserve"> : </w:t>
+      </w:r>
+      <w:r>
+        <w:rPr>
+          <w:b/>
+        </w:rPr>
+        <w:t>c</w:t>
+      </w:r>
+      <w:r>
+        <w:rPr>
+          <w:b/>
+        </w:rPr>
+        <w:t>orrections</w:t>
       </w:r>
       <w:r>
         <w:rPr>
@@ -516,19 +928,6 @@
       </w:r>
       <w:r>
         <w:tab/>
-        <w:t>Du 1</w:t>
-      </w:r>
-      <w:r>
-        <w:rPr>
-          <w:vertAlign w:val="superscript"/>
-        </w:rPr>
-        <w:t>er</w:t>
-      </w:r>
-      <w:r>
-        <w:t xml:space="preserve"> au 15 septembre</w:t>
-      </w:r>
-      <w:r>
-        <w:t xml:space="preserve"> (3 WE)</w:t>
       </w:r>
     </w:p>
     <w:p>
@@ -537,27 +936,47 @@
       </w:r>
     </w:p>
     <w:p>
-      <w:r>
-        <w:rPr>
-          <w:b/>
-        </w:rPr>
-        <w:t>Rendu version corrigée</w:t>
-      </w:r>
-      <w:r>
-        <w:rPr>
-          <w:b/>
-        </w:rPr>
-        <w:tab/>
-      </w:r>
-      <w:r>
-        <w:tab/>
-      </w:r>
-      <w:r>
-        <w:tab/>
-      </w:r>
-      <w:r>
+      <w:pPr>
+        <w:rPr>
+          <w:b/>
+        </w:rPr>
+      </w:pPr>
+      <w:r>
+        <w:rPr>
+          <w:b/>
+        </w:rPr>
         <w:t>15 septembre</w:t>
       </w:r>
+      <w:r>
+        <w:rPr>
+          <w:b/>
+        </w:rPr>
+        <w:t> : r</w:t>
+      </w:r>
+      <w:r>
+        <w:rPr>
+          <w:b/>
+        </w:rPr>
+        <w:t xml:space="preserve">endu </w:t>
+      </w:r>
+      <w:r>
+        <w:rPr>
+          <w:b/>
+        </w:rPr>
+        <w:t xml:space="preserve">de la </w:t>
+      </w:r>
+      <w:r>
+        <w:rPr>
+          <w:b/>
+        </w:rPr>
+        <w:t>version corrigée</w:t>
+      </w:r>
+      <w:r>
+        <w:rPr>
+          <w:b/>
+        </w:rPr>
+        <w:t xml:space="preserve"> et améliorée du document final</w:t>
+      </w:r>
     </w:p>
     <w:p>
       <w:pPr>
@@ -587,38 +1006,60 @@
         <w:rPr>
           <w:i/>
         </w:rPr>
-        <w:t>septembre, lecture par mes directeurs de la version finale.</w:t>
-      </w:r>
-    </w:p>
-    <w:p>
-      <w:r>
-        <w:rPr>
-          <w:b/>
-        </w:rPr>
-        <w:t>Soutenance</w:t>
-      </w:r>
-      <w:r>
-        <w:tab/>
-      </w:r>
-      <w:r>
-        <w:tab/>
-      </w:r>
-      <w:r>
-        <w:tab/>
-      </w:r>
-      <w:r>
-        <w:tab/>
-      </w:r>
-      <w:r>
-        <w:t>Du 23 au 30 septembre</w:t>
-      </w:r>
-    </w:p>
-    <w:p>
-      <w:r>
+        <w:t xml:space="preserve">septembre, lecture par mes directeurs de la version </w:t>
+      </w:r>
+      <w:r>
+        <w:rPr>
+          <w:i/>
+        </w:rPr>
+        <w:t>corrigée</w:t>
+      </w:r>
+      <w:r>
+        <w:rPr>
+          <w:i/>
+        </w:rPr>
+        <w:t>.</w:t>
+      </w:r>
+    </w:p>
+    <w:p>
+      <w:pPr>
         <w:rPr>
           <w:iCs/>
           <w:caps/>
         </w:rPr>
+      </w:pPr>
+      <w:r>
+        <w:rPr>
+          <w:b/>
+        </w:rPr>
+        <w:t>Du 23 au 30 septembre</w:t>
+      </w:r>
+      <w:r>
+        <w:rPr>
+          <w:b/>
+        </w:rPr>
+        <w:t> : s</w:t>
+      </w:r>
+      <w:r>
+        <w:rPr>
+          <w:b/>
+        </w:rPr>
+        <w:t>outenance</w:t>
+      </w:r>
+      <w:r>
+        <w:rPr>
+          <w:iCs/>
+          <w:caps/>
+        </w:rPr>
+        <w:tab/>
+      </w:r>
+    </w:p>
+    <w:p>
+      <w:r>
+        <w:rPr>
+          <w:iCs/>
+          <w:caps/>
+        </w:rPr>
         <w:t>é</w:t>
       </w:r>
       <w:r>
@@ -628,7 +1069,13 @@
         <w:t>avant la soutenance</w:t>
       </w:r>
       <w:r>
-        <w:t xml:space="preserve"> si de nouveaux points étaient soulevés par nos directeurs</w:t>
+        <w:t xml:space="preserve"> si de nouveaux points</w:t>
+      </w:r>
+      <w:r>
+        <w:t xml:space="preserve"> à corriger ou améliorer</w:t>
+      </w:r>
+      <w:r>
+        <w:t xml:space="preserve"> étaient soulevés par nos directeurs</w:t>
       </w:r>
       <w:r>
         <w:t>.</w:t>
@@ -638,38 +1085,10 @@
       <w:pPr>
         <w:pStyle w:val="Titre1"/>
       </w:pPr>
-      <w:r>
-        <w:br w:type="page"/>
-      </w:r>
-      <w:r>
-        <w:lastRenderedPageBreak/>
-        <w:t>Conclusion</w:t>
-      </w:r>
-    </w:p>
-    <w:p>
-      <w:r>
-        <w:t>L</w:t>
-      </w:r>
-      <w:r>
-        <w:t>e document est à déposer au plus tard le 3 juin</w:t>
-      </w:r>
-      <w:r>
-        <w:t xml:space="preserve"> dépôt sur IRIS</w:t>
-      </w:r>
-    </w:p>
-    <w:p>
-      <w:r>
-        <w:t>1ère page du document : vous ferez une liste des éléments de réflexion, remarques, recommandations, que vous retenez de la journée et qui vous semblent utiles pour la suite de votre travail de stage ou de mémoire</w:t>
-      </w:r>
-    </w:p>
-    <w:p>
-      <w:r>
-        <w:t>2ème page : en tenant compte de ces éléments, vous présenterez une planification détaillée des étapes de votre travail jusqu’à la fin du stage ou du mémoire</w:t>
-      </w:r>
     </w:p>
     <w:sectPr>
-      <w:headerReference w:type="default" r:id="rId9"/>
-      <w:footerReference w:type="default" r:id="rId10"/>
+      <w:headerReference w:type="default" r:id="rId10"/>
+      <w:footerReference w:type="default" r:id="rId11"/>
       <w:pgSz w:w="11906" w:h="16838"/>
       <w:pgMar w:top="1417" w:right="1417" w:bottom="1417" w:left="1417" w:header="708" w:footer="708" w:gutter="0"/>
       <w:cols w:space="708"/>
@@ -680,7 +1099,7 @@
 </file>
 
 <file path=word/endnotes.xml><?xml version="1.0" encoding="utf-8"?>
-<w:endnotes xmlns:wpc="http://schemas.microsoft.com/office/word/2010/wordprocessingCanvas" xmlns:mo="http://schemas.microsoft.com/office/mac/office/2008/main" xmlns:mc="http://schemas.openxmlformats.org/markup-compatibility/2006" xmlns:mv="urn:schemas-microsoft-com:mac:vml" xmlns:o="urn:schemas-microsoft-com:office:office" xmlns:r="http://schemas.openxmlformats.org/officeDocument/2006/relationships" xmlns:m="http://schemas.openxmlformats.org/officeDocument/2006/math" xmlns:v="urn:schemas-microsoft-com:vml" xmlns:wp14="http://schemas.microsoft.com/office/word/2010/wordprocessingDrawing" xmlns:wp="http://schemas.openxmlformats.org/drawingml/2006/wordprocessingDrawing" xmlns:w10="urn:schemas-microsoft-com:office:word" xmlns:w="http://schemas.openxmlformats.org/wordprocessingml/2006/main" xmlns:w14="http://schemas.microsoft.com/office/word/2010/wordml" xmlns:wpg="http://schemas.microsoft.com/office/word/2010/wordprocessingGroup" xmlns:wpi="http://schemas.microsoft.com/office/word/2010/wordprocessingInk" xmlns:wne="http://schemas.microsoft.com/office/word/2006/wordml" xmlns:wps="http://schemas.microsoft.com/office/word/2010/wordprocessingShape" mc:Ignorable="w14 wp14">
+<w:endnotes xmlns:wpc="http://schemas.microsoft.com/office/word/2010/wordprocessingCanvas" xmlns:mc="http://schemas.openxmlformats.org/markup-compatibility/2006" xmlns:o="urn:schemas-microsoft-com:office:office" xmlns:r="http://schemas.openxmlformats.org/officeDocument/2006/relationships" xmlns:m="http://schemas.openxmlformats.org/officeDocument/2006/math" xmlns:v="urn:schemas-microsoft-com:vml" xmlns:wp14="http://schemas.microsoft.com/office/word/2010/wordprocessingDrawing" xmlns:wp="http://schemas.openxmlformats.org/drawingml/2006/wordprocessingDrawing" xmlns:w10="urn:schemas-microsoft-com:office:word" xmlns:w="http://schemas.openxmlformats.org/wordprocessingml/2006/main" xmlns:w14="http://schemas.microsoft.com/office/word/2010/wordml" xmlns:wpg="http://schemas.microsoft.com/office/word/2010/wordprocessingGroup" xmlns:wpi="http://schemas.microsoft.com/office/word/2010/wordprocessingInk" xmlns:wne="http://schemas.microsoft.com/office/word/2006/wordml" xmlns:wps="http://schemas.microsoft.com/office/word/2010/wordprocessingShape" mc:Ignorable="w14 wp14">
   <w:endnote w:type="separator" w:id="-1">
     <w:p>
       <w:pPr>
@@ -705,7 +1124,7 @@
 </file>
 
 <file path=word/footer1.xml><?xml version="1.0" encoding="utf-8"?>
-<w:ftr xmlns:wpc="http://schemas.microsoft.com/office/word/2010/wordprocessingCanvas" xmlns:mo="http://schemas.microsoft.com/office/mac/office/2008/main" xmlns:mc="http://schemas.openxmlformats.org/markup-compatibility/2006" xmlns:mv="urn:schemas-microsoft-com:mac:vml" xmlns:o="urn:schemas-microsoft-com:office:office" xmlns:r="http://schemas.openxmlformats.org/officeDocument/2006/relationships" xmlns:m="http://schemas.openxmlformats.org/officeDocument/2006/math" xmlns:v="urn:schemas-microsoft-com:vml" xmlns:wp14="http://schemas.microsoft.com/office/word/2010/wordprocessingDrawing" xmlns:wp="http://schemas.openxmlformats.org/drawingml/2006/wordprocessingDrawing" xmlns:w10="urn:schemas-microsoft-com:office:word" xmlns:w="http://schemas.openxmlformats.org/wordprocessingml/2006/main" xmlns:w14="http://schemas.microsoft.com/office/word/2010/wordml" xmlns:wpg="http://schemas.microsoft.com/office/word/2010/wordprocessingGroup" xmlns:wpi="http://schemas.microsoft.com/office/word/2010/wordprocessingInk" xmlns:wne="http://schemas.microsoft.com/office/word/2006/wordml" xmlns:wps="http://schemas.microsoft.com/office/word/2010/wordprocessingShape" mc:Ignorable="w14 wp14">
+<w:ftr xmlns:wpc="http://schemas.microsoft.com/office/word/2010/wordprocessingCanvas" xmlns:mc="http://schemas.openxmlformats.org/markup-compatibility/2006" xmlns:o="urn:schemas-microsoft-com:office:office" xmlns:r="http://schemas.openxmlformats.org/officeDocument/2006/relationships" xmlns:m="http://schemas.openxmlformats.org/officeDocument/2006/math" xmlns:v="urn:schemas-microsoft-com:vml" xmlns:wp14="http://schemas.microsoft.com/office/word/2010/wordprocessingDrawing" xmlns:wp="http://schemas.openxmlformats.org/drawingml/2006/wordprocessingDrawing" xmlns:w10="urn:schemas-microsoft-com:office:word" xmlns:w="http://schemas.openxmlformats.org/wordprocessingml/2006/main" xmlns:w14="http://schemas.microsoft.com/office/word/2010/wordml" xmlns:wpg="http://schemas.microsoft.com/office/word/2010/wordprocessingGroup" xmlns:wpi="http://schemas.microsoft.com/office/word/2010/wordprocessingInk" xmlns:wne="http://schemas.microsoft.com/office/word/2006/wordml" xmlns:wps="http://schemas.microsoft.com/office/word/2010/wordprocessingShape" mc:Ignorable="w14 wp14">
   <w:p>
     <w:pPr>
       <w:pStyle w:val="Pieddepage"/>
@@ -732,7 +1151,7 @@
       <w:rPr>
         <w:noProof/>
       </w:rPr>
-      <w:t>1</w:t>
+      <w:t>2</w:t>
     </w:r>
     <w:r>
       <w:fldChar w:fldCharType="end"/>
@@ -740,20 +1159,33 @@
     <w:r>
       <w:t xml:space="preserve"> / </w:t>
     </w:r>
-    <w:fldSimple w:instr=" NUMPAGES   \* MERGEFORMAT ">
-      <w:r>
-        <w:rPr>
-          <w:noProof/>
-        </w:rPr>
-        <w:t>3</w:t>
-      </w:r>
-    </w:fldSimple>
+    <w:r>
+      <w:fldChar w:fldCharType="begin"/>
+    </w:r>
+    <w:r>
+      <w:instrText xml:space="preserve"> NUMPAGES   \* MERGEFORMAT </w:instrText>
+    </w:r>
+    <w:r>
+      <w:fldChar w:fldCharType="separate"/>
+    </w:r>
+    <w:r>
+      <w:rPr>
+        <w:noProof/>
+      </w:rPr>
+      <w:t>2</w:t>
+    </w:r>
+    <w:r>
+      <w:rPr>
+        <w:noProof/>
+      </w:rPr>
+      <w:fldChar w:fldCharType="end"/>
+    </w:r>
   </w:p>
 </w:ftr>
 </file>
 
 <file path=word/footnotes.xml><?xml version="1.0" encoding="utf-8"?>
-<w:footnotes xmlns:wpc="http://schemas.microsoft.com/office/word/2010/wordprocessingCanvas" xmlns:mo="http://schemas.microsoft.com/office/mac/office/2008/main" xmlns:mc="http://schemas.openxmlformats.org/markup-compatibility/2006" xmlns:mv="urn:schemas-microsoft-com:mac:vml" xmlns:o="urn:schemas-microsoft-com:office:office" xmlns:r="http://schemas.openxmlformats.org/officeDocument/2006/relationships" xmlns:m="http://schemas.openxmlformats.org/officeDocument/2006/math" xmlns:v="urn:schemas-microsoft-com:vml" xmlns:wp14="http://schemas.microsoft.com/office/word/2010/wordprocessingDrawing" xmlns:wp="http://schemas.openxmlformats.org/drawingml/2006/wordprocessingDrawing" xmlns:w10="urn:schemas-microsoft-com:office:word" xmlns:w="http://schemas.openxmlformats.org/wordprocessingml/2006/main" xmlns:w14="http://schemas.microsoft.com/office/word/2010/wordml" xmlns:wpg="http://schemas.microsoft.com/office/word/2010/wordprocessingGroup" xmlns:wpi="http://schemas.microsoft.com/office/word/2010/wordprocessingInk" xmlns:wne="http://schemas.microsoft.com/office/word/2006/wordml" xmlns:wps="http://schemas.microsoft.com/office/word/2010/wordprocessingShape" mc:Ignorable="w14 wp14">
+<w:footnotes xmlns:wpc="http://schemas.microsoft.com/office/word/2010/wordprocessingCanvas" xmlns:mc="http://schemas.openxmlformats.org/markup-compatibility/2006" xmlns:o="urn:schemas-microsoft-com:office:office" xmlns:r="http://schemas.openxmlformats.org/officeDocument/2006/relationships" xmlns:m="http://schemas.openxmlformats.org/officeDocument/2006/math" xmlns:v="urn:schemas-microsoft-com:vml" xmlns:wp14="http://schemas.microsoft.com/office/word/2010/wordprocessingDrawing" xmlns:wp="http://schemas.openxmlformats.org/drawingml/2006/wordprocessingDrawing" xmlns:w10="urn:schemas-microsoft-com:office:word" xmlns:w="http://schemas.openxmlformats.org/wordprocessingml/2006/main" xmlns:w14="http://schemas.microsoft.com/office/word/2010/wordml" xmlns:wpg="http://schemas.microsoft.com/office/word/2010/wordprocessingGroup" xmlns:wpi="http://schemas.microsoft.com/office/word/2010/wordprocessingInk" xmlns:wne="http://schemas.microsoft.com/office/word/2006/wordml" xmlns:wps="http://schemas.microsoft.com/office/word/2010/wordprocessingShape" mc:Ignorable="w14 wp14">
   <w:footnote w:type="separator" w:id="-1">
     <w:p>
       <w:pPr>
@@ -778,7 +1210,7 @@
 </file>
 
 <file path=word/header1.xml><?xml version="1.0" encoding="utf-8"?>
-<w:hdr xmlns:wpc="http://schemas.microsoft.com/office/word/2010/wordprocessingCanvas" xmlns:mo="http://schemas.microsoft.com/office/mac/office/2008/main" xmlns:mc="http://schemas.openxmlformats.org/markup-compatibility/2006" xmlns:mv="urn:schemas-microsoft-com:mac:vml" xmlns:o="urn:schemas-microsoft-com:office:office" xmlns:r="http://schemas.openxmlformats.org/officeDocument/2006/relationships" xmlns:m="http://schemas.openxmlformats.org/officeDocument/2006/math" xmlns:v="urn:schemas-microsoft-com:vml" xmlns:wp14="http://schemas.microsoft.com/office/word/2010/wordprocessingDrawing" xmlns:wp="http://schemas.openxmlformats.org/drawingml/2006/wordprocessingDrawing" xmlns:w10="urn:schemas-microsoft-com:office:word" xmlns:w="http://schemas.openxmlformats.org/wordprocessingml/2006/main" xmlns:w14="http://schemas.microsoft.com/office/word/2010/wordml" xmlns:wpg="http://schemas.microsoft.com/office/word/2010/wordprocessingGroup" xmlns:wpi="http://schemas.microsoft.com/office/word/2010/wordprocessingInk" xmlns:wne="http://schemas.microsoft.com/office/word/2006/wordml" xmlns:wps="http://schemas.microsoft.com/office/word/2010/wordprocessingShape" mc:Ignorable="w14 wp14">
+<w:hdr xmlns:wpc="http://schemas.microsoft.com/office/word/2010/wordprocessingCanvas" xmlns:mc="http://schemas.openxmlformats.org/markup-compatibility/2006" xmlns:o="urn:schemas-microsoft-com:office:office" xmlns:r="http://schemas.openxmlformats.org/officeDocument/2006/relationships" xmlns:m="http://schemas.openxmlformats.org/officeDocument/2006/math" xmlns:v="urn:schemas-microsoft-com:vml" xmlns:wp14="http://schemas.microsoft.com/office/word/2010/wordprocessingDrawing" xmlns:wp="http://schemas.openxmlformats.org/drawingml/2006/wordprocessingDrawing" xmlns:w10="urn:schemas-microsoft-com:office:word" xmlns:w="http://schemas.openxmlformats.org/wordprocessingml/2006/main" xmlns:w14="http://schemas.microsoft.com/office/word/2010/wordml" xmlns:wpg="http://schemas.microsoft.com/office/word/2010/wordprocessingGroup" xmlns:wpi="http://schemas.microsoft.com/office/word/2010/wordprocessingInk" xmlns:wne="http://schemas.microsoft.com/office/word/2006/wordml" xmlns:wps="http://schemas.microsoft.com/office/word/2010/wordprocessingShape" mc:Ignorable="w14 wp14">
   <w:p>
     <w:pPr>
       <w:pStyle w:val="En-tte"/>
@@ -796,6 +1228,127 @@
 </w:hdr>
 </file>
 
+<file path=word/numbering.xml><?xml version="1.0" encoding="utf-8"?>
+<w:numbering xmlns:wpc="http://schemas.microsoft.com/office/word/2010/wordprocessingCanvas" xmlns:mc="http://schemas.openxmlformats.org/markup-compatibility/2006" xmlns:o="urn:schemas-microsoft-com:office:office" xmlns:r="http://schemas.openxmlformats.org/officeDocument/2006/relationships" xmlns:m="http://schemas.openxmlformats.org/officeDocument/2006/math" xmlns:v="urn:schemas-microsoft-com:vml" xmlns:wp14="http://schemas.microsoft.com/office/word/2010/wordprocessingDrawing" xmlns:wp="http://schemas.openxmlformats.org/drawingml/2006/wordprocessingDrawing" xmlns:w10="urn:schemas-microsoft-com:office:word" xmlns:w="http://schemas.openxmlformats.org/wordprocessingml/2006/main" xmlns:w14="http://schemas.microsoft.com/office/word/2010/wordml" xmlns:wpg="http://schemas.microsoft.com/office/word/2010/wordprocessingGroup" xmlns:wpi="http://schemas.microsoft.com/office/word/2010/wordprocessingInk" xmlns:wne="http://schemas.microsoft.com/office/word/2006/wordml" xmlns:wps="http://schemas.microsoft.com/office/word/2010/wordprocessingShape" mc:Ignorable="w14 wp14">
+  <w:abstractNum w:abstractNumId="0">
+    <w:nsid w:val="6DA46A0C"/>
+    <w:multiLevelType w:val="hybridMultilevel"/>
+    <w:tmpl w:val="0ACEBD14"/>
+    <w:lvl w:ilvl="0" w:tplc="DF6A9492">
+      <w:start w:val="2"/>
+      <w:numFmt w:val="bullet"/>
+      <w:lvlText w:val="-"/>
+      <w:lvlJc w:val="left"/>
+      <w:pPr>
+        <w:ind w:left="1065" w:hanging="360"/>
+      </w:pPr>
+      <w:rPr>
+        <w:rFonts w:ascii="Calibri" w:eastAsiaTheme="minorHAnsi" w:hAnsi="Calibri" w:cs="Calibri" w:hint="default"/>
+      </w:rPr>
+    </w:lvl>
+    <w:lvl w:ilvl="1" w:tplc="040C0003" w:tentative="1">
+      <w:start w:val="1"/>
+      <w:numFmt w:val="bullet"/>
+      <w:lvlText w:val="o"/>
+      <w:lvlJc w:val="left"/>
+      <w:pPr>
+        <w:ind w:left="1785" w:hanging="360"/>
+      </w:pPr>
+      <w:rPr>
+        <w:rFonts w:ascii="Courier New" w:hAnsi="Courier New" w:cs="Courier New" w:hint="default"/>
+      </w:rPr>
+    </w:lvl>
+    <w:lvl w:ilvl="2" w:tplc="040C0005" w:tentative="1">
+      <w:start w:val="1"/>
+      <w:numFmt w:val="bullet"/>
+      <w:lvlText w:val=""/>
+      <w:lvlJc w:val="left"/>
+      <w:pPr>
+        <w:ind w:left="2505" w:hanging="360"/>
+      </w:pPr>
+      <w:rPr>
+        <w:rFonts w:ascii="Wingdings" w:hAnsi="Wingdings" w:hint="default"/>
+      </w:rPr>
+    </w:lvl>
+    <w:lvl w:ilvl="3" w:tplc="040C0001" w:tentative="1">
+      <w:start w:val="1"/>
+      <w:numFmt w:val="bullet"/>
+      <w:lvlText w:val=""/>
+      <w:lvlJc w:val="left"/>
+      <w:pPr>
+        <w:ind w:left="3225" w:hanging="360"/>
+      </w:pPr>
+      <w:rPr>
+        <w:rFonts w:ascii="Symbol" w:hAnsi="Symbol" w:hint="default"/>
+      </w:rPr>
+    </w:lvl>
+    <w:lvl w:ilvl="4" w:tplc="040C0003" w:tentative="1">
+      <w:start w:val="1"/>
+      <w:numFmt w:val="bullet"/>
+      <w:lvlText w:val="o"/>
+      <w:lvlJc w:val="left"/>
+      <w:pPr>
+        <w:ind w:left="3945" w:hanging="360"/>
+      </w:pPr>
+      <w:rPr>
+        <w:rFonts w:ascii="Courier New" w:hAnsi="Courier New" w:cs="Courier New" w:hint="default"/>
+      </w:rPr>
+    </w:lvl>
+    <w:lvl w:ilvl="5" w:tplc="040C0005" w:tentative="1">
+      <w:start w:val="1"/>
+      <w:numFmt w:val="bullet"/>
+      <w:lvlText w:val=""/>
+      <w:lvlJc w:val="left"/>
+      <w:pPr>
+        <w:ind w:left="4665" w:hanging="360"/>
+      </w:pPr>
+      <w:rPr>
+        <w:rFonts w:ascii="Wingdings" w:hAnsi="Wingdings" w:hint="default"/>
+      </w:rPr>
+    </w:lvl>
+    <w:lvl w:ilvl="6" w:tplc="040C0001" w:tentative="1">
+      <w:start w:val="1"/>
+      <w:numFmt w:val="bullet"/>
+      <w:lvlText w:val=""/>
+      <w:lvlJc w:val="left"/>
+      <w:pPr>
+        <w:ind w:left="5385" w:hanging="360"/>
+      </w:pPr>
+      <w:rPr>
+        <w:rFonts w:ascii="Symbol" w:hAnsi="Symbol" w:hint="default"/>
+      </w:rPr>
+    </w:lvl>
+    <w:lvl w:ilvl="7" w:tplc="040C0003" w:tentative="1">
+      <w:start w:val="1"/>
+      <w:numFmt w:val="bullet"/>
+      <w:lvlText w:val="o"/>
+      <w:lvlJc w:val="left"/>
+      <w:pPr>
+        <w:ind w:left="6105" w:hanging="360"/>
+      </w:pPr>
+      <w:rPr>
+        <w:rFonts w:ascii="Courier New" w:hAnsi="Courier New" w:cs="Courier New" w:hint="default"/>
+      </w:rPr>
+    </w:lvl>
+    <w:lvl w:ilvl="8" w:tplc="040C0005" w:tentative="1">
+      <w:start w:val="1"/>
+      <w:numFmt w:val="bullet"/>
+      <w:lvlText w:val=""/>
+      <w:lvlJc w:val="left"/>
+      <w:pPr>
+        <w:ind w:left="6825" w:hanging="360"/>
+      </w:pPr>
+      <w:rPr>
+        <w:rFonts w:ascii="Wingdings" w:hAnsi="Wingdings" w:hint="default"/>
+      </w:rPr>
+    </w:lvl>
+  </w:abstractNum>
+  <w:num w:numId="1">
+    <w:abstractNumId w:val="0"/>
+  </w:num>
+</w:numbering>
+</file>
+
 <file path=word/styles.xml><?xml version="1.0" encoding="utf-8"?>
 <w:styles xmlns:mc="http://schemas.openxmlformats.org/markup-compatibility/2006" xmlns:r="http://schemas.openxmlformats.org/officeDocument/2006/relationships" xmlns:w="http://schemas.openxmlformats.org/wordprocessingml/2006/main" xmlns:w14="http://schemas.microsoft.com/office/word/2010/wordml" mc:Ignorable="w14">
   <w:docDefaults>
@@ -813,7 +1366,7 @@
       </w:pPr>
     </w:pPrDefault>
   </w:docDefaults>
-  <w:latentStyles w:defLockedState="0" w:defUIPriority="99" w:defSemiHidden="1" w:defUnhideWhenUsed="1" w:defQFormat="0" w:count="276">
+  <w:latentStyles w:defLockedState="0" w:defUIPriority="99" w:defSemiHidden="1" w:defUnhideWhenUsed="1" w:defQFormat="0" w:count="267">
     <w:lsdException w:name="Normal" w:semiHidden="0" w:uiPriority="0" w:unhideWhenUsed="0" w:qFormat="1"/>
     <w:lsdException w:name="heading 1" w:semiHidden="0" w:uiPriority="9" w:unhideWhenUsed="0" w:qFormat="1"/>
     <w:lsdException w:name="heading 2" w:uiPriority="9" w:qFormat="1"/>
@@ -843,15 +1396,6 @@
     <w:lsdException w:name="Table Web 3" w:semiHidden="0" w:unhideWhenUsed="0"/>
     <w:lsdException w:name="Table Grid" w:semiHidden="0" w:uiPriority="39" w:unhideWhenUsed="0"/>
     <w:lsdException w:name="Table Theme" w:semiHidden="0" w:unhideWhenUsed="0"/>
-    <w:lsdException w:name="Note Level 1" w:semiHidden="0" w:unhideWhenUsed="0"/>
-    <w:lsdException w:name="Note Level 2" w:semiHidden="0" w:unhideWhenUsed="0"/>
-    <w:lsdException w:name="Note Level 3" w:semiHidden="0" w:unhideWhenUsed="0"/>
-    <w:lsdException w:name="Note Level 4" w:semiHidden="0" w:unhideWhenUsed="0"/>
-    <w:lsdException w:name="Note Level 5" w:semiHidden="0" w:unhideWhenUsed="0"/>
-    <w:lsdException w:name="Note Level 6" w:semiHidden="0" w:unhideWhenUsed="0"/>
-    <w:lsdException w:name="Note Level 7" w:semiHidden="0" w:unhideWhenUsed="0"/>
-    <w:lsdException w:name="Note Level 8" w:semiHidden="0" w:unhideWhenUsed="0"/>
-    <w:lsdException w:name="Note Level 9" w:semiHidden="0" w:unhideWhenUsed="0"/>
     <w:lsdException w:name="Placeholder Text" w:unhideWhenUsed="0"/>
     <w:lsdException w:name="No Spacing" w:semiHidden="0" w:uiPriority="1" w:unhideWhenUsed="0" w:qFormat="1"/>
     <w:lsdException w:name="Light Shading" w:semiHidden="0" w:uiPriority="60" w:unhideWhenUsed="0"/>
@@ -1147,11 +1691,22 @@
       <w:szCs w:val="26"/>
     </w:rPr>
   </w:style>
+  <w:style w:type="paragraph" w:styleId="Paragraphedeliste">
+    <w:name w:val="List Paragraph"/>
+    <w:basedOn w:val="Normal"/>
+    <w:uiPriority w:val="34"/>
+    <w:qFormat/>
+    <w:rsid w:val="00FD3F90"/>
+    <w:pPr>
+      <w:ind w:left="720"/>
+      <w:contextualSpacing/>
+    </w:pPr>
+  </w:style>
 </w:styles>
 </file>
 
 <file path=word/stylesWithEffects.xml><?xml version="1.0" encoding="utf-8"?>
-<w:styles xmlns:wpc="http://schemas.microsoft.com/office/word/2010/wordprocessingCanvas" xmlns:mo="http://schemas.microsoft.com/office/mac/office/2008/main" xmlns:mc="http://schemas.openxmlformats.org/markup-compatibility/2006" xmlns:mv="urn:schemas-microsoft-com:mac:vml" xmlns:o="urn:schemas-microsoft-com:office:office" xmlns:r="http://schemas.openxmlformats.org/officeDocument/2006/relationships" xmlns:m="http://schemas.openxmlformats.org/officeDocument/2006/math" xmlns:v="urn:schemas-microsoft-com:vml" xmlns:wp14="http://schemas.microsoft.com/office/word/2010/wordprocessingDrawing" xmlns:wp="http://schemas.openxmlformats.org/drawingml/2006/wordprocessingDrawing" xmlns:w10="urn:schemas-microsoft-com:office:word" xmlns:w="http://schemas.openxmlformats.org/wordprocessingml/2006/main" xmlns:w14="http://schemas.microsoft.com/office/word/2010/wordml" xmlns:wpg="http://schemas.microsoft.com/office/word/2010/wordprocessingGroup" xmlns:wpi="http://schemas.microsoft.com/office/word/2010/wordprocessingInk" xmlns:wne="http://schemas.microsoft.com/office/word/2006/wordml" xmlns:wps="http://schemas.microsoft.com/office/word/2010/wordprocessingShape" mc:Ignorable="w14 wp14">
+<w:styles xmlns:wpc="http://schemas.microsoft.com/office/word/2010/wordprocessingCanvas" xmlns:mc="http://schemas.openxmlformats.org/markup-compatibility/2006" xmlns:o="urn:schemas-microsoft-com:office:office" xmlns:r="http://schemas.openxmlformats.org/officeDocument/2006/relationships" xmlns:m="http://schemas.openxmlformats.org/officeDocument/2006/math" xmlns:v="urn:schemas-microsoft-com:vml" xmlns:wp14="http://schemas.microsoft.com/office/word/2010/wordprocessingDrawing" xmlns:wp="http://schemas.openxmlformats.org/drawingml/2006/wordprocessingDrawing" xmlns:w10="urn:schemas-microsoft-com:office:word" xmlns:w="http://schemas.openxmlformats.org/wordprocessingml/2006/main" xmlns:w14="http://schemas.microsoft.com/office/word/2010/wordml" xmlns:wpg="http://schemas.microsoft.com/office/word/2010/wordprocessingGroup" xmlns:wpi="http://schemas.microsoft.com/office/word/2010/wordprocessingInk" xmlns:wne="http://schemas.microsoft.com/office/word/2006/wordml" xmlns:wps="http://schemas.microsoft.com/office/word/2010/wordprocessingShape" mc:Ignorable="w14 wp14">
   <w:docDefaults>
     <w:rPrDefault>
       <w:rPr>
@@ -1167,7 +1722,7 @@
       </w:pPr>
     </w:pPrDefault>
   </w:docDefaults>
-  <w:latentStyles w:defLockedState="0" w:defUIPriority="99" w:defSemiHidden="1" w:defUnhideWhenUsed="1" w:defQFormat="0" w:count="276">
+  <w:latentStyles w:defLockedState="0" w:defUIPriority="99" w:defSemiHidden="1" w:defUnhideWhenUsed="1" w:defQFormat="0" w:count="267">
     <w:lsdException w:name="Normal" w:semiHidden="0" w:uiPriority="0" w:unhideWhenUsed="0" w:qFormat="1"/>
     <w:lsdException w:name="heading 1" w:semiHidden="0" w:uiPriority="9" w:unhideWhenUsed="0" w:qFormat="1"/>
     <w:lsdException w:name="heading 2" w:uiPriority="9" w:qFormat="1"/>
@@ -1197,15 +1752,6 @@
     <w:lsdException w:name="Table Web 3" w:semiHidden="0" w:unhideWhenUsed="0"/>
     <w:lsdException w:name="Table Grid" w:semiHidden="0" w:uiPriority="39" w:unhideWhenUsed="0"/>
     <w:lsdException w:name="Table Theme" w:semiHidden="0" w:unhideWhenUsed="0"/>
-    <w:lsdException w:name="Note Level 1" w:semiHidden="0" w:unhideWhenUsed="0"/>
-    <w:lsdException w:name="Note Level 2" w:semiHidden="0" w:unhideWhenUsed="0"/>
-    <w:lsdException w:name="Note Level 3" w:semiHidden="0" w:unhideWhenUsed="0"/>
-    <w:lsdException w:name="Note Level 4" w:semiHidden="0" w:unhideWhenUsed="0"/>
-    <w:lsdException w:name="Note Level 5" w:semiHidden="0" w:unhideWhenUsed="0"/>
-    <w:lsdException w:name="Note Level 6" w:semiHidden="0" w:unhideWhenUsed="0"/>
-    <w:lsdException w:name="Note Level 7" w:semiHidden="0" w:unhideWhenUsed="0"/>
-    <w:lsdException w:name="Note Level 8" w:semiHidden="0" w:unhideWhenUsed="0"/>
-    <w:lsdException w:name="Note Level 9" w:semiHidden="0" w:unhideWhenUsed="0"/>
     <w:lsdException w:name="Placeholder Text" w:unhideWhenUsed="0"/>
     <w:lsdException w:name="No Spacing" w:semiHidden="0" w:uiPriority="1" w:unhideWhenUsed="0" w:qFormat="1"/>
     <w:lsdException w:name="Light Shading" w:semiHidden="0" w:uiPriority="60" w:unhideWhenUsed="0"/>
@@ -1500,6 +2046,17 @@
       <w:sz w:val="26"/>
       <w:szCs w:val="26"/>
     </w:rPr>
+  </w:style>
+  <w:style w:type="paragraph" w:styleId="Paragraphedeliste">
+    <w:name w:val="List Paragraph"/>
+    <w:basedOn w:val="Normal"/>
+    <w:uiPriority w:val="34"/>
+    <w:qFormat/>
+    <w:rsid w:val="00FD3F90"/>
+    <w:pPr>
+      <w:ind w:left="720"/>
+      <w:contextualSpacing/>
+    </w:pPr>
   </w:style>
 </w:styles>
 </file>
@@ -1793,7 +2350,7 @@
   <a:extraClrSchemeLst/>
   <a:extLst>
     <a:ext uri="{05A4C25C-085E-4340-85A3-A5531E510DB2}">
-      <thm15:themeFamily xmlns:thm15="http://schemas.microsoft.com/office/thememl/2012/main" xmlns="" name="Office Theme" id="{62F939B6-93AF-4DB8-9C6B-D6C7DFDC589F}" vid="{4A3C46E8-61CC-4603-A589-7422A47A8E4A}"/>
+      <thm15:themeFamily xmlns="" xmlns:thm15="http://schemas.microsoft.com/office/thememl/2012/main" name="Office Theme" id="{62F939B6-93AF-4DB8-9C6B-D6C7DFDC589F}" vid="{4A3C46E8-61CC-4603-A589-7422A47A8E4A}"/>
     </a:ext>
   </a:extLst>
 </a:theme>
@@ -1804,7 +2361,7 @@
 </file>
 
 <file path=customXml/itemProps1.xml><?xml version="1.0" encoding="utf-8"?>
-<ds:datastoreItem xmlns:ds="http://schemas.openxmlformats.org/officeDocument/2006/customXml" ds:itemID="{373F2AD5-F12A-DC43-8F8D-C1A19BB8D3A0}">
+<ds:datastoreItem xmlns:ds="http://schemas.openxmlformats.org/officeDocument/2006/customXml" ds:itemID="{E297E05F-224D-4ECA-BD33-5E9C52C1F420}">
   <ds:schemaRefs>
     <ds:schemaRef ds:uri="http://schemas.openxmlformats.org/officeDocument/2006/bibliography"/>
   </ds:schemaRefs>

</xml_diff>